<commit_message>
upload the meeting minute of week9
</commit_message>
<xml_diff>
--- a/meeting_records/Group23_meeting_minutes_9.docx
+++ b/meeting_records/Group23_meeting_minutes_9.docx
@@ -12,6 +12,7 @@
           <w:rFonts w:ascii="Graphik" w:eastAsia="Graphik" w:hAnsi="Graphik" w:cs="Graphik"/>
           <w:sz w:val="24"/>
           <w:szCs w:val="24"/>
+          <w:lang w:val="en-US"/>
         </w:rPr>
       </w:pPr>
       <w:r>
@@ -20,7 +21,16 @@
           <w:sz w:val="24"/>
           <w:szCs w:val="24"/>
         </w:rPr>
-        <w:t>2024 /11 /19</w:t>
+        <w:t>2024 /11 /</w:t>
+      </w:r>
+      <w:r>
+        <w:rPr>
+          <w:rFonts w:ascii="Graphik" w:eastAsia="Graphik" w:hAnsi="Graphik" w:cs="Graphik"/>
+          <w:sz w:val="24"/>
+          <w:szCs w:val="24"/>
+          <w:lang w:val="en-US"/>
+        </w:rPr>
+        <w:t>26</w:t>
       </w:r>
     </w:p>
     <w:p>
@@ -33,6 +43,7 @@
           <w:rFonts w:ascii="Graphik" w:eastAsia="Graphik" w:hAnsi="Graphik" w:cs="Graphik"/>
           <w:sz w:val="24"/>
           <w:szCs w:val="24"/>
+          <w:lang w:val="en-US"/>
         </w:rPr>
       </w:pPr>
       <w:r>
@@ -41,7 +52,67 @@
           <w:sz w:val="24"/>
           <w:szCs w:val="24"/>
         </w:rPr>
-        <w:t>20:30 - 21:00</w:t>
+        <w:t>2</w:t>
+      </w:r>
+      <w:r>
+        <w:rPr>
+          <w:rFonts w:ascii="Graphik" w:eastAsia="Graphik" w:hAnsi="Graphik" w:cs="Graphik"/>
+          <w:sz w:val="24"/>
+          <w:szCs w:val="24"/>
+          <w:lang w:val="en-US"/>
+        </w:rPr>
+        <w:t>1</w:t>
+      </w:r>
+      <w:r>
+        <w:rPr>
+          <w:rFonts w:ascii="Graphik" w:eastAsia="Graphik" w:hAnsi="Graphik" w:cs="Graphik"/>
+          <w:sz w:val="24"/>
+          <w:szCs w:val="24"/>
+        </w:rPr>
+        <w:t>:</w:t>
+      </w:r>
+      <w:r>
+        <w:rPr>
+          <w:rFonts w:ascii="Graphik" w:eastAsia="Graphik" w:hAnsi="Graphik" w:cs="Graphik"/>
+          <w:sz w:val="24"/>
+          <w:szCs w:val="24"/>
+          <w:lang w:val="en-US"/>
+        </w:rPr>
+        <w:t>0</w:t>
+      </w:r>
+      <w:r>
+        <w:rPr>
+          <w:rFonts w:ascii="Graphik" w:eastAsia="Graphik" w:hAnsi="Graphik" w:cs="Graphik"/>
+          <w:sz w:val="24"/>
+          <w:szCs w:val="24"/>
+        </w:rPr>
+        <w:t>0 - 2</w:t>
+      </w:r>
+      <w:r>
+        <w:rPr>
+          <w:rFonts w:ascii="Graphik" w:eastAsia="Graphik" w:hAnsi="Graphik" w:cs="Graphik"/>
+          <w:sz w:val="24"/>
+          <w:szCs w:val="24"/>
+          <w:lang w:val="en-US"/>
+        </w:rPr>
+        <w:t>2</w:t>
+      </w:r>
+      <w:r>
+        <w:rPr>
+          <w:rFonts w:ascii="Graphik" w:eastAsia="Graphik" w:hAnsi="Graphik" w:cs="Graphik"/>
+          <w:sz w:val="24"/>
+          <w:szCs w:val="24"/>
+        </w:rPr>
+        <w:t>:</w:t>
+      </w:r>
+      <w:r>
+        <w:rPr>
+          <w:rFonts w:ascii="Graphik" w:eastAsia="Graphik" w:hAnsi="Graphik" w:cs="Graphik"/>
+          <w:sz w:val="24"/>
+          <w:szCs w:val="24"/>
+          <w:lang w:val="en-US"/>
+        </w:rPr>
+        <w:t>30</w:t>
       </w:r>
     </w:p>
     <w:p>
@@ -593,7 +664,16 @@
                 <w:szCs w:val="24"/>
                 <w:lang w:val="en-US"/>
               </w:rPr>
-              <w:t>: 11/26</w:t>
+              <w:t>: 1</w:t>
+            </w:r>
+            <w:r>
+              <w:rPr>
+                <w:rFonts w:ascii="GRAPHIK-LIGHT" w:eastAsia="GRAPHIK-LIGHT" w:hAnsi="GRAPHIK-LIGHT" w:cs="GRAPHIK-LIGHT"/>
+                <w:sz w:val="24"/>
+                <w:szCs w:val="24"/>
+                <w:lang w:val="en-US"/>
+              </w:rPr>
+              <w:t>2/3</w:t>
             </w:r>
           </w:p>
           <w:p>
@@ -625,55 +705,25 @@
                 <w:szCs w:val="24"/>
                 <w:lang w:val="en-US"/>
               </w:rPr>
-              <w:t>: 8:00 ~ 9:00 pm</w:t>
-            </w:r>
-            <w:r>
-              <w:rPr>
-                <w:noProof/>
-              </w:rPr>
-              <w:drawing>
-                <wp:anchor distT="114300" distB="114300" distL="114300" distR="114300" simplePos="0" relativeHeight="251658240" behindDoc="1" locked="0" layoutInCell="1" hidden="0" allowOverlap="1" wp14:anchorId="2BD34C3C" wp14:editId="642061F3">
-                  <wp:simplePos x="0" y="0"/>
-                  <wp:positionH relativeFrom="column">
-                    <wp:posOffset>2645197</wp:posOffset>
-                  </wp:positionH>
-                  <wp:positionV relativeFrom="paragraph">
-                    <wp:posOffset>281918</wp:posOffset>
-                  </wp:positionV>
-                  <wp:extent cx="419100" cy="438150"/>
-                  <wp:effectExtent l="0" t="0" r="0" b="0"/>
-                  <wp:wrapNone/>
-                  <wp:docPr id="1212018299" name="image3.png"/>
-                  <wp:cNvGraphicFramePr/>
-                  <a:graphic xmlns:a="http://schemas.openxmlformats.org/drawingml/2006/main">
-                    <a:graphicData uri="http://schemas.openxmlformats.org/drawingml/2006/picture">
-                      <pic:pic xmlns:pic="http://schemas.openxmlformats.org/drawingml/2006/picture">
-                        <pic:nvPicPr>
-                          <pic:cNvPr id="0" name="image3.png"/>
-                          <pic:cNvPicPr preferRelativeResize="0"/>
-                        </pic:nvPicPr>
-                        <pic:blipFill>
-                          <a:blip r:embed="rId8"/>
-                          <a:srcRect/>
-                          <a:stretch>
-                            <a:fillRect/>
-                          </a:stretch>
-                        </pic:blipFill>
-                        <pic:spPr>
-                          <a:xfrm>
-                            <a:off x="0" y="0"/>
-                            <a:ext cx="419100" cy="438150"/>
-                          </a:xfrm>
-                          <a:prstGeom prst="rect">
-                            <a:avLst/>
-                          </a:prstGeom>
-                          <a:ln/>
-                        </pic:spPr>
-                      </pic:pic>
-                    </a:graphicData>
-                  </a:graphic>
-                </wp:anchor>
-              </w:drawing>
+              <w:t xml:space="preserve">: 8:00 ~ </w:t>
+            </w:r>
+            <w:r>
+              <w:rPr>
+                <w:rFonts w:ascii="GRAPHIK-LIGHT" w:eastAsia="GRAPHIK-LIGHT" w:hAnsi="GRAPHIK-LIGHT" w:cs="GRAPHIK-LIGHT"/>
+                <w:sz w:val="24"/>
+                <w:szCs w:val="24"/>
+                <w:lang w:val="en-US"/>
+              </w:rPr>
+              <w:t>9</w:t>
+            </w:r>
+            <w:r>
+              <w:rPr>
+                <w:rFonts w:ascii="GRAPHIK-LIGHT" w:eastAsia="GRAPHIK-LIGHT" w:hAnsi="GRAPHIK-LIGHT" w:cs="GRAPHIK-LIGHT"/>
+                <w:sz w:val="24"/>
+                <w:szCs w:val="24"/>
+                <w:lang w:val="en-US"/>
+              </w:rPr>
+              <w:t>:00 pm</w:t>
             </w:r>
           </w:p>
           <w:p>
@@ -705,7 +755,34 @@
                 <w:szCs w:val="24"/>
                 <w:lang w:val="en-US"/>
               </w:rPr>
-              <w:t>: Keep working on phase3</w:t>
+              <w:t xml:space="preserve">: </w:t>
+            </w:r>
+            <w:r>
+              <w:rPr>
+                <w:rFonts w:ascii="GRAPHIK-LIGHT" w:eastAsia="GRAPHIK-LIGHT" w:hAnsi="GRAPHIK-LIGHT" w:cs="GRAPHIK-LIGHT"/>
+                <w:sz w:val="24"/>
+                <w:szCs w:val="24"/>
+                <w:lang w:val="en-US"/>
+              </w:rPr>
+              <w:t>Starting</w:t>
+            </w:r>
+            <w:r>
+              <w:rPr>
+                <w:rFonts w:ascii="GRAPHIK-LIGHT" w:eastAsia="GRAPHIK-LIGHT" w:hAnsi="GRAPHIK-LIGHT" w:cs="GRAPHIK-LIGHT"/>
+                <w:sz w:val="24"/>
+                <w:szCs w:val="24"/>
+                <w:lang w:val="en-US"/>
+              </w:rPr>
+              <w:t xml:space="preserve"> on phase</w:t>
+            </w:r>
+            <w:r>
+              <w:rPr>
+                <w:rFonts w:ascii="GRAPHIK-LIGHT" w:eastAsia="GRAPHIK-LIGHT" w:hAnsi="GRAPHIK-LIGHT" w:cs="GRAPHIK-LIGHT"/>
+                <w:sz w:val="24"/>
+                <w:szCs w:val="24"/>
+                <w:lang w:val="en-US"/>
+              </w:rPr>
+              <w:t>4</w:t>
             </w:r>
           </w:p>
           <w:p>
@@ -717,6 +794,7 @@
                 <w:rFonts w:ascii="GRAPHIK-LIGHT" w:eastAsia="GRAPHIK-LIGHT" w:hAnsi="GRAPHIK-LIGHT" w:cs="GRAPHIK-LIGHT"/>
                 <w:sz w:val="24"/>
                 <w:szCs w:val="24"/>
+                <w:lang w:val="en-US"/>
               </w:rPr>
             </w:pPr>
             <w:r>
@@ -725,6 +803,7 @@
                 <w:sz w:val="24"/>
                 <w:szCs w:val="24"/>
                 <w:u w:val="single"/>
+                <w:lang w:val="en-US"/>
               </w:rPr>
               <w:t>Location</w:t>
             </w:r>
@@ -733,6 +812,7 @@
                 <w:rFonts w:ascii="GRAPHIK-LIGHT" w:eastAsia="GRAPHIK-LIGHT" w:hAnsi="GRAPHIK-LIGHT" w:cs="GRAPHIK-LIGHT"/>
                 <w:sz w:val="24"/>
                 <w:szCs w:val="24"/>
+                <w:lang w:val="en-US"/>
               </w:rPr>
               <w:t>: Discord Voice Chat</w:t>
             </w:r>
@@ -783,31 +863,6 @@
                 <w:ilvl w:val="0"/>
                 <w:numId w:val="1"/>
               </w:numPr>
-              <w:spacing w:before="240" w:line="360" w:lineRule="auto"/>
-              <w:rPr>
-                <w:rFonts w:ascii="GRAPHIK-LIGHT" w:eastAsia="GRAPHIK-LIGHT" w:hAnsi="GRAPHIK-LIGHT" w:cs="GRAPHIK-LIGHT"/>
-                <w:sz w:val="24"/>
-                <w:szCs w:val="24"/>
-                <w:lang w:val="en-US"/>
-              </w:rPr>
-            </w:pPr>
-            <w:r>
-              <w:rPr>
-                <w:rFonts w:ascii="GRAPHIK-LIGHT" w:eastAsia="GRAPHIK-LIGHT" w:hAnsi="GRAPHIK-LIGHT" w:cs="GRAPHIK-LIGHT"/>
-                <w:sz w:val="24"/>
-                <w:szCs w:val="24"/>
-                <w:lang w:val="en-US"/>
-              </w:rPr>
-              <w:t>Since the model training team were busy last week, so we decided to finish phase 3 before next week.</w:t>
-            </w:r>
-          </w:p>
-          <w:p>
-            <w:pPr>
-              <w:widowControl w:val="0"/>
-              <w:numPr>
-                <w:ilvl w:val="0"/>
-                <w:numId w:val="1"/>
-              </w:numPr>
               <w:spacing w:line="360" w:lineRule="auto"/>
               <w:rPr>
                 <w:rFonts w:ascii="GRAPHIK-LIGHT" w:eastAsia="GRAPHIK-LIGHT" w:hAnsi="GRAPHIK-LIGHT" w:cs="GRAPHIK-LIGHT"/>
@@ -823,63 +878,45 @@
                 <w:szCs w:val="24"/>
                 <w:lang w:val="en-US"/>
               </w:rPr>
-              <w:t xml:space="preserve">Since the data collecting team doesn’t know that if they need more other </w:t>
-            </w:r>
-            <w:proofErr w:type="spellStart"/>
-            <w:r>
-              <w:rPr>
-                <w:rFonts w:ascii="GRAPHIK-LIGHT" w:eastAsia="GRAPHIK-LIGHT" w:hAnsi="GRAPHIK-LIGHT" w:cs="GRAPHIK-LIGHT"/>
-                <w:sz w:val="24"/>
-                <w:szCs w:val="24"/>
-                <w:lang w:val="en-US"/>
-              </w:rPr>
-              <w:t>datas</w:t>
-            </w:r>
-            <w:proofErr w:type="spellEnd"/>
-            <w:r>
-              <w:rPr>
-                <w:rFonts w:ascii="GRAPHIK-LIGHT" w:eastAsia="GRAPHIK-LIGHT" w:hAnsi="GRAPHIK-LIGHT" w:cs="GRAPHIK-LIGHT"/>
-                <w:sz w:val="24"/>
-                <w:szCs w:val="24"/>
-                <w:lang w:val="en-US"/>
-              </w:rPr>
-              <w:t>, we also collect other pitchers’ dataset.</w:t>
-            </w:r>
-          </w:p>
-          <w:p>
-            <w:pPr>
-              <w:widowControl w:val="0"/>
-              <w:spacing w:before="240" w:line="360" w:lineRule="auto"/>
-              <w:ind w:left="720"/>
-              <w:rPr>
-                <w:rFonts w:ascii="GRAPHIK-LIGHT" w:eastAsia="GRAPHIK-LIGHT" w:hAnsi="GRAPHIK-LIGHT" w:cs="GRAPHIK-LIGHT"/>
-                <w:sz w:val="24"/>
-                <w:szCs w:val="24"/>
-              </w:rPr>
-            </w:pPr>
-            <w:r>
-              <w:rPr>
-                <w:rFonts w:ascii="GRAPHIK-LIGHT" w:eastAsia="GRAPHIK-LIGHT" w:hAnsi="GRAPHIK-LIGHT" w:cs="GRAPHIK-LIGHT"/>
-                <w:noProof/>
-                <w:sz w:val="24"/>
-                <w:szCs w:val="24"/>
+              <w:t>We put the dataset into the model and get 53% accuracy.</w:t>
+            </w:r>
+          </w:p>
+          <w:p>
+            <w:pPr>
+              <w:widowControl w:val="0"/>
+              <w:spacing w:line="360" w:lineRule="auto"/>
+              <w:ind w:left="360"/>
+              <w:rPr>
+                <w:rFonts w:ascii="GRAPHIK-LIGHT" w:eastAsia="GRAPHIK-LIGHT" w:hAnsi="GRAPHIK-LIGHT" w:cs="GRAPHIK-LIGHT"/>
+                <w:sz w:val="24"/>
+                <w:szCs w:val="24"/>
+                <w:lang w:val="en-US"/>
+              </w:rPr>
+            </w:pPr>
+            <w:r>
+              <w:rPr>
+                <w:rFonts w:ascii="GRAPHIK-LIGHT" w:eastAsia="GRAPHIK-LIGHT" w:hAnsi="GRAPHIK-LIGHT" w:cs="GRAPHIK-LIGHT"/>
+                <w:sz w:val="24"/>
+                <w:szCs w:val="24"/>
+                <w:lang w:val="en-US"/>
               </w:rPr>
               <w:drawing>
-                <wp:inline distT="114300" distB="114300" distL="114300" distR="114300" wp14:anchorId="495AA468" wp14:editId="356210A9">
-                  <wp:extent cx="5091113" cy="1869464"/>
-                  <wp:effectExtent l="0" t="0" r="0" b="0"/>
-                  <wp:docPr id="1212018301" name="image5.png"/>
-                  <wp:cNvGraphicFramePr/>
+                <wp:inline distT="0" distB="0" distL="0" distR="0" wp14:anchorId="0FF625A9" wp14:editId="540CC743">
+                  <wp:extent cx="5701553" cy="4462706"/>
+                  <wp:effectExtent l="0" t="0" r="1270" b="0"/>
+                  <wp:docPr id="1158390651" name="Picture 1"/>
+                  <wp:cNvGraphicFramePr>
+                    <a:graphicFrameLocks xmlns:a="http://schemas.openxmlformats.org/drawingml/2006/main" noChangeAspect="1"/>
+                  </wp:cNvGraphicFramePr>
                   <a:graphic xmlns:a="http://schemas.openxmlformats.org/drawingml/2006/main">
                     <a:graphicData uri="http://schemas.openxmlformats.org/drawingml/2006/picture">
                       <pic:pic xmlns:pic="http://schemas.openxmlformats.org/drawingml/2006/picture">
                         <pic:nvPicPr>
-                          <pic:cNvPr id="0" name="image5.png"/>
-                          <pic:cNvPicPr preferRelativeResize="0"/>
+                          <pic:cNvPr id="1158390651" name=""/>
+                          <pic:cNvPicPr/>
                         </pic:nvPicPr>
                         <pic:blipFill>
-                          <a:blip r:embed="rId9"/>
-                          <a:srcRect/>
+                          <a:blip r:embed="rId8"/>
                           <a:stretch>
                             <a:fillRect/>
                           </a:stretch>
@@ -887,12 +924,11 @@
                         <pic:spPr>
                           <a:xfrm>
                             <a:off x="0" y="0"/>
-                            <a:ext cx="5091113" cy="1869464"/>
+                            <a:ext cx="5704199" cy="4464777"/>
                           </a:xfrm>
                           <a:prstGeom prst="rect">
                             <a:avLst/>
                           </a:prstGeom>
-                          <a:ln/>
                         </pic:spPr>
                       </pic:pic>
                     </a:graphicData>
@@ -908,86 +944,27 @@
                 <w:ilvl w:val="0"/>
                 <w:numId w:val="1"/>
               </w:numPr>
-              <w:spacing w:before="240" w:line="360" w:lineRule="auto"/>
-              <w:rPr>
-                <w:rFonts w:ascii="GRAPHIK-LIGHT" w:eastAsia="GRAPHIK-LIGHT" w:hAnsi="GRAPHIK-LIGHT" w:cs="GRAPHIK-LIGHT"/>
-                <w:sz w:val="24"/>
-                <w:szCs w:val="24"/>
-                <w:lang w:val="en-US"/>
-              </w:rPr>
-            </w:pPr>
-            <w:r>
-              <w:rPr>
-                <w:rFonts w:ascii="GRAPHIK-LIGHT" w:eastAsia="GRAPHIK-LIGHT" w:hAnsi="GRAPHIK-LIGHT" w:cs="GRAPHIK-LIGHT"/>
-                <w:sz w:val="24"/>
-                <w:szCs w:val="24"/>
-                <w:lang w:val="en-US"/>
-              </w:rPr>
-              <w:t xml:space="preserve">We get some great idea from the </w:t>
-            </w:r>
-            <w:proofErr w:type="spellStart"/>
-            <w:r>
-              <w:rPr>
-                <w:rFonts w:ascii="GRAPHIK-LIGHT" w:eastAsia="GRAPHIK-LIGHT" w:hAnsi="GRAPHIK-LIGHT" w:cs="GRAPHIK-LIGHT"/>
-                <w:sz w:val="24"/>
-                <w:szCs w:val="24"/>
-                <w:lang w:val="en-US"/>
-              </w:rPr>
-              <w:t>nvidia</w:t>
-            </w:r>
-            <w:proofErr w:type="spellEnd"/>
-            <w:r>
-              <w:rPr>
-                <w:rFonts w:ascii="GRAPHIK-LIGHT" w:eastAsia="GRAPHIK-LIGHT" w:hAnsi="GRAPHIK-LIGHT" w:cs="GRAPHIK-LIGHT"/>
-                <w:sz w:val="24"/>
-                <w:szCs w:val="24"/>
-                <w:lang w:val="en-US"/>
-              </w:rPr>
-              <w:t xml:space="preserve"> deep learning lab. With </w:t>
-            </w:r>
-            <w:proofErr w:type="spellStart"/>
-            <w:r>
-              <w:rPr>
-                <w:rFonts w:ascii="GRAPHIK-LIGHT" w:eastAsia="GRAPHIK-LIGHT" w:hAnsi="GRAPHIK-LIGHT" w:cs="GRAPHIK-LIGHT"/>
-                <w:sz w:val="24"/>
-                <w:szCs w:val="24"/>
-                <w:lang w:val="en-US"/>
-              </w:rPr>
-              <w:t>pyTorch</w:t>
-            </w:r>
-            <w:proofErr w:type="spellEnd"/>
-            <w:r>
-              <w:rPr>
-                <w:rFonts w:ascii="GRAPHIK-LIGHT" w:eastAsia="GRAPHIK-LIGHT" w:hAnsi="GRAPHIK-LIGHT" w:cs="GRAPHIK-LIGHT"/>
-                <w:sz w:val="24"/>
-                <w:szCs w:val="24"/>
-                <w:lang w:val="en-US"/>
-              </w:rPr>
-              <w:t xml:space="preserve">, I think we can make our life much </w:t>
-            </w:r>
-            <w:proofErr w:type="gramStart"/>
-            <w:r>
-              <w:rPr>
-                <w:rFonts w:ascii="GRAPHIK-LIGHT" w:eastAsia="GRAPHIK-LIGHT" w:hAnsi="GRAPHIK-LIGHT" w:cs="GRAPHIK-LIGHT"/>
-                <w:sz w:val="24"/>
-                <w:szCs w:val="24"/>
-                <w:lang w:val="en-US"/>
-              </w:rPr>
-              <w:t>more easier</w:t>
-            </w:r>
-            <w:proofErr w:type="gramEnd"/>
-            <w:r>
-              <w:rPr>
-                <w:rFonts w:ascii="GRAPHIK-LIGHT" w:eastAsia="GRAPHIK-LIGHT" w:hAnsi="GRAPHIK-LIGHT" w:cs="GRAPHIK-LIGHT"/>
-                <w:sz w:val="24"/>
-                <w:szCs w:val="24"/>
-                <w:lang w:val="en-US"/>
-              </w:rPr>
-              <w:t>.</w:t>
-            </w:r>
-          </w:p>
-          <w:p>
-            <w:pPr>
+              <w:spacing w:line="360" w:lineRule="auto"/>
+              <w:rPr>
+                <w:rFonts w:ascii="GRAPHIK-LIGHT" w:eastAsia="GRAPHIK-LIGHT" w:hAnsi="GRAPHIK-LIGHT" w:cs="GRAPHIK-LIGHT"/>
+                <w:sz w:val="24"/>
+                <w:szCs w:val="24"/>
+                <w:lang w:val="en-US"/>
+              </w:rPr>
+            </w:pPr>
+            <w:r>
+              <w:rPr>
+                <w:rFonts w:ascii="GRAPHIK-LIGHT" w:eastAsia="GRAPHIK-LIGHT" w:hAnsi="GRAPHIK-LIGHT" w:cs="GRAPHIK-LIGHT"/>
+                <w:sz w:val="24"/>
+                <w:szCs w:val="24"/>
+                <w:lang w:val="en-US"/>
+              </w:rPr>
+              <w:t>We try to make it better by adding more features and adding some embedding.</w:t>
+            </w:r>
+          </w:p>
+          <w:p>
+            <w:pPr>
+              <w:pStyle w:val="ListParagraph"/>
               <w:widowControl w:val="0"/>
               <w:numPr>
                 <w:ilvl w:val="0"/>
@@ -1008,21 +985,118 @@
                 <w:szCs w:val="24"/>
                 <w:lang w:val="en-US"/>
               </w:rPr>
-              <w:t>We aim to gather more relevant data to enhance the integrity and comprehensiveness.</w:t>
-            </w:r>
-          </w:p>
-          <w:p>
-            <w:pPr>
-              <w:widowControl w:val="0"/>
-              <w:spacing w:before="240" w:line="360" w:lineRule="auto"/>
-              <w:ind w:left="720"/>
-              <w:rPr>
-                <w:rFonts w:ascii="GRAPHIK-LIGHT" w:eastAsia="GRAPHIK-LIGHT" w:hAnsi="GRAPHIK-LIGHT" w:cs="GRAPHIK-LIGHT"/>
-                <w:sz w:val="24"/>
-                <w:szCs w:val="24"/>
-                <w:lang w:val="en-US"/>
-              </w:rPr>
-            </w:pPr>
+              <w:t xml:space="preserve">We collect the dataset more detailed to get more </w:t>
+            </w:r>
+            <w:r>
+              <w:rPr>
+                <w:rFonts w:ascii="GRAPHIK-LIGHT" w:eastAsia="GRAPHIK-LIGHT" w:hAnsi="GRAPHIK-LIGHT" w:cs="GRAPHIK-LIGHT"/>
+                <w:sz w:val="24"/>
+                <w:szCs w:val="24"/>
+                <w:lang w:val="en-US"/>
+              </w:rPr>
+              <w:t>use.</w:t>
+            </w:r>
+          </w:p>
+          <w:p>
+            <w:pPr>
+              <w:pStyle w:val="ListParagraph"/>
+              <w:widowControl w:val="0"/>
+              <w:spacing w:line="360" w:lineRule="auto"/>
+              <w:rPr>
+                <w:rFonts w:ascii="GRAPHIK-LIGHT" w:eastAsia="GRAPHIK-LIGHT" w:hAnsi="GRAPHIK-LIGHT" w:cs="GRAPHIK-LIGHT"/>
+                <w:sz w:val="24"/>
+                <w:szCs w:val="24"/>
+                <w:lang w:val="en-US"/>
+              </w:rPr>
+            </w:pPr>
+            <w:r>
+              <w:rPr>
+                <w:rFonts w:ascii="GRAPHIK-LIGHT" w:eastAsia="GRAPHIK-LIGHT" w:hAnsi="GRAPHIK-LIGHT" w:cs="GRAPHIK-LIGHT"/>
+                <w:sz w:val="24"/>
+                <w:szCs w:val="24"/>
+                <w:lang w:val="en-US"/>
+              </w:rPr>
+              <w:drawing>
+                <wp:inline distT="0" distB="0" distL="0" distR="0" wp14:anchorId="6276614C" wp14:editId="12B15BF1">
+                  <wp:extent cx="5531223" cy="2195287"/>
+                  <wp:effectExtent l="0" t="0" r="6350" b="1905"/>
+                  <wp:docPr id="2106549808" name="Picture 1"/>
+                  <wp:cNvGraphicFramePr>
+                    <a:graphicFrameLocks xmlns:a="http://schemas.openxmlformats.org/drawingml/2006/main" noChangeAspect="1"/>
+                  </wp:cNvGraphicFramePr>
+                  <a:graphic xmlns:a="http://schemas.openxmlformats.org/drawingml/2006/main">
+                    <a:graphicData uri="http://schemas.openxmlformats.org/drawingml/2006/picture">
+                      <pic:pic xmlns:pic="http://schemas.openxmlformats.org/drawingml/2006/picture">
+                        <pic:nvPicPr>
+                          <pic:cNvPr id="2106549808" name=""/>
+                          <pic:cNvPicPr/>
+                        </pic:nvPicPr>
+                        <pic:blipFill>
+                          <a:blip r:embed="rId9"/>
+                          <a:stretch>
+                            <a:fillRect/>
+                          </a:stretch>
+                        </pic:blipFill>
+                        <pic:spPr>
+                          <a:xfrm>
+                            <a:off x="0" y="0"/>
+                            <a:ext cx="5540866" cy="2199114"/>
+                          </a:xfrm>
+                          <a:prstGeom prst="rect">
+                            <a:avLst/>
+                          </a:prstGeom>
+                        </pic:spPr>
+                      </pic:pic>
+                    </a:graphicData>
+                  </a:graphic>
+                </wp:inline>
+              </w:drawing>
+            </w:r>
+          </w:p>
+          <w:p>
+            <w:pPr>
+              <w:widowControl w:val="0"/>
+              <w:numPr>
+                <w:ilvl w:val="0"/>
+                <w:numId w:val="1"/>
+              </w:numPr>
+              <w:spacing w:line="360" w:lineRule="auto"/>
+              <w:rPr>
+                <w:rFonts w:ascii="GRAPHIK-LIGHT" w:eastAsia="GRAPHIK-LIGHT" w:hAnsi="GRAPHIK-LIGHT" w:cs="GRAPHIK-LIGHT"/>
+                <w:sz w:val="24"/>
+                <w:szCs w:val="24"/>
+                <w:lang w:val="en-US"/>
+              </w:rPr>
+            </w:pPr>
+            <w:r>
+              <w:rPr>
+                <w:rFonts w:ascii="GRAPHIK-LIGHT" w:eastAsia="GRAPHIK-LIGHT" w:hAnsi="GRAPHIK-LIGHT" w:cs="GRAPHIK-LIGHT"/>
+                <w:sz w:val="24"/>
+                <w:szCs w:val="24"/>
+                <w:lang w:val="en-US"/>
+              </w:rPr>
+              <w:t xml:space="preserve">More detail we already discussed in </w:t>
+            </w:r>
+            <w:proofErr w:type="gramStart"/>
+            <w:r>
+              <w:rPr>
+                <w:rFonts w:ascii="GRAPHIK-LIGHT" w:eastAsia="GRAPHIK-LIGHT" w:hAnsi="GRAPHIK-LIGHT" w:cs="GRAPHIK-LIGHT"/>
+                <w:sz w:val="24"/>
+                <w:szCs w:val="24"/>
+                <w:lang w:val="en-US"/>
+              </w:rPr>
+              <w:t>discord</w:t>
+            </w:r>
+            <w:proofErr w:type="gramEnd"/>
+            <w:r>
+              <w:rPr>
+                <w:rFonts w:ascii="GRAPHIK-LIGHT" w:eastAsia="GRAPHIK-LIGHT" w:hAnsi="GRAPHIK-LIGHT" w:cs="GRAPHIK-LIGHT"/>
+                <w:sz w:val="24"/>
+                <w:szCs w:val="24"/>
+                <w:lang w:val="en-US"/>
+              </w:rPr>
+              <w:t xml:space="preserve"> so we didn’t put it in here.</w:t>
+            </w:r>
           </w:p>
         </w:tc>
       </w:tr>
@@ -1211,7 +1285,19 @@
 
 <file path=word/header1.xml><?xml version="1.0" encoding="utf-8"?>
 <w:hdr xmlns:wpc="http://schemas.microsoft.com/office/word/2010/wordprocessingCanvas" xmlns:cx="http://schemas.microsoft.com/office/drawing/2014/chartex" xmlns:cx1="http://schemas.microsoft.com/office/drawing/2015/9/8/chartex" xmlns:cx2="http://schemas.microsoft.com/office/drawing/2015/10/21/chartex" xmlns:cx3="http://schemas.microsoft.com/office/drawing/2016/5/9/chartex" xmlns:cx4="http://schemas.microsoft.com/office/drawing/2016/5/10/chartex" xmlns:cx5="http://schemas.microsoft.com/office/drawing/2016/5/11/chartex" xmlns:cx6="http://schemas.microsoft.com/office/drawing/2016/5/12/chartex" xmlns:cx7="http://schemas.microsoft.com/office/drawing/2016/5/13/chartex" xmlns:cx8="http://schemas.microsoft.com/office/drawing/2016/5/14/chartex" xmlns:mc="http://schemas.openxmlformats.org/markup-compatibility/2006" xmlns:aink="http://schemas.microsoft.com/office/drawing/2016/ink" xmlns:am3d="http://schemas.microsoft.com/office/drawing/2017/model3d" xmlns:o="urn:schemas-microsoft-com:office:office" xmlns:oel="http://schemas.microsoft.com/office/2019/extlst" xmlns:r="http://schemas.openxmlformats.org/officeDocument/2006/relationships" xmlns:m="http://schemas.openxmlformats.org/officeDocument/2006/math" xmlns:v="urn:schemas-microsoft-com:vml" xmlns:wp14="http://schemas.microsoft.com/office/word/2010/wordprocessingDrawing" xmlns:wp="http://schemas.openxmlformats.org/drawingml/2006/wordprocessingDrawing" xmlns:w10="urn:schemas-microsoft-com:office:word" xmlns:w="http://schemas.openxmlformats.org/wordprocessingml/2006/main" xmlns:w14="http://schemas.microsoft.com/office/word/2010/wordml" xmlns:w15="http://schemas.microsoft.com/office/word/2012/wordml" xmlns:w16cex="http://schemas.microsoft.com/office/word/2018/wordml/cex" xmlns:w16cid="http://schemas.microsoft.com/office/word/2016/wordml/cid" xmlns:w16="http://schemas.microsoft.com/office/word/2018/wordml" xmlns:w16du="http://schemas.microsoft.com/office/word/2023/wordml/word16du" xmlns:w16sdtdh="http://schemas.microsoft.com/office/word/2020/wordml/sdtdatahash" xmlns:w16se="http://schemas.microsoft.com/office/word/2015/wordml/symex" xmlns:wpg="http://schemas.microsoft.com/office/word/2010/wordprocessingGroup" xmlns:wpi="http://schemas.microsoft.com/office/word/2010/wordprocessingInk" xmlns:wne="http://schemas.microsoft.com/office/word/2006/wordml" xmlns:wps="http://schemas.microsoft.com/office/word/2010/wordprocessingShape" mc:Ignorable="w14 w15 w16se w16cid w16 w16cex w16sdtdh w16du wp14">
-  <w:p/>
+  <w:p>
+    <w:pPr>
+      <w:rPr>
+        <w:lang w:val="en-US"/>
+      </w:rPr>
+    </w:pPr>
+    <w:r>
+      <w:rPr>
+        <w:lang w:val="en-US"/>
+      </w:rPr>
+      <w:t>`</w:t>
+    </w:r>
+  </w:p>
 </w:hdr>
 </file>
 
@@ -2043,6 +2129,56 @@
       </w:tblCellMar>
     </w:tblPr>
   </w:style>
+  <w:style w:type="paragraph" w:styleId="Header">
+    <w:name w:val="header"/>
+    <w:basedOn w:val="Normal"/>
+    <w:link w:val="HeaderChar"/>
+    <w:uiPriority w:val="99"/>
+    <w:unhideWhenUsed/>
+    <w:rsid w:val="003B18C1"/>
+    <w:pPr>
+      <w:tabs>
+        <w:tab w:val="center" w:pos="4680"/>
+        <w:tab w:val="right" w:pos="9360"/>
+      </w:tabs>
+      <w:spacing w:line="240" w:lineRule="auto"/>
+    </w:pPr>
+  </w:style>
+  <w:style w:type="character" w:customStyle="1" w:styleId="HeaderChar">
+    <w:name w:val="Header Char"/>
+    <w:basedOn w:val="DefaultParagraphFont"/>
+    <w:link w:val="Header"/>
+    <w:uiPriority w:val="99"/>
+    <w:rsid w:val="003B18C1"/>
+    <w:rPr>
+      <w:lang w:val="zh-TW"/>
+    </w:rPr>
+  </w:style>
+  <w:style w:type="paragraph" w:styleId="Footer">
+    <w:name w:val="footer"/>
+    <w:basedOn w:val="Normal"/>
+    <w:link w:val="FooterChar"/>
+    <w:uiPriority w:val="99"/>
+    <w:unhideWhenUsed/>
+    <w:rsid w:val="003B18C1"/>
+    <w:pPr>
+      <w:tabs>
+        <w:tab w:val="center" w:pos="4680"/>
+        <w:tab w:val="right" w:pos="9360"/>
+      </w:tabs>
+      <w:spacing w:line="240" w:lineRule="auto"/>
+    </w:pPr>
+  </w:style>
+  <w:style w:type="character" w:customStyle="1" w:styleId="FooterChar">
+    <w:name w:val="Footer Char"/>
+    <w:basedOn w:val="DefaultParagraphFont"/>
+    <w:link w:val="Footer"/>
+    <w:uiPriority w:val="99"/>
+    <w:rsid w:val="003B18C1"/>
+    <w:rPr>
+      <w:lang w:val="zh-TW"/>
+    </w:rPr>
+  </w:style>
 </w:styles>
 </file>
 

</xml_diff>